<commit_message>
Cardiovasculr Study added 19/10
</commit_message>
<xml_diff>
--- a/Cardiovascular Study .docx
+++ b/Cardiovascular Study .docx
@@ -32,13 +32,34 @@
         <w:t>-</w:t>
       </w:r>
       <w:r>
-        <w:t xml:space="preserve"> Divya, Anthony</w:t>
-      </w:r>
-      <w:r>
-        <w:t xml:space="preserve"> Elbers</w:t>
-      </w:r>
-      <w:r>
-        <w:t>, Shebo, Steve, Brett</w:t>
+        <w:t xml:space="preserve"> </w:t>
+      </w:r>
+      <w:proofErr w:type="spellStart"/>
+      <w:r>
+        <w:t>Divya</w:t>
+      </w:r>
+      <w:proofErr w:type="spellEnd"/>
+      <w:r>
+        <w:t>, Anthony</w:t>
+      </w:r>
+      <w:r>
+        <w:t xml:space="preserve"> </w:t>
+      </w:r>
+      <w:proofErr w:type="spellStart"/>
+      <w:r>
+        <w:t>Elbers</w:t>
+      </w:r>
+      <w:proofErr w:type="spellEnd"/>
+      <w:r>
+        <w:t xml:space="preserve">, </w:t>
+      </w:r>
+      <w:proofErr w:type="spellStart"/>
+      <w:r>
+        <w:t>Shebo</w:t>
+      </w:r>
+      <w:proofErr w:type="spellEnd"/>
+      <w:r>
+        <w:t>, Steve, Brett</w:t>
       </w:r>
     </w:p>
     <w:p>
@@ -363,6 +384,68 @@
     </w:p>
     <w:p>
       <w:r>
+        <w:t xml:space="preserve">Data descriptions </w:t>
+      </w:r>
+    </w:p>
+    <w:p>
+      <w:pPr>
+        <w:pStyle w:val="ListParagraph"/>
+        <w:numPr>
+          <w:ilvl w:val="0"/>
+          <w:numId w:val="5"/>
+        </w:numPr>
+      </w:pPr>
+      <w:r>
+        <w:t xml:space="preserve">Input features </w:t>
+      </w:r>
+    </w:p>
+    <w:p>
+      <w:pPr>
+        <w:pStyle w:val="ListParagraph"/>
+        <w:numPr>
+          <w:ilvl w:val="0"/>
+          <w:numId w:val="6"/>
+        </w:numPr>
+      </w:pPr>
+      <w:r>
+        <w:t xml:space="preserve">Objective; factual information </w:t>
+      </w:r>
+    </w:p>
+    <w:p>
+      <w:pPr>
+        <w:pStyle w:val="ListParagraph"/>
+        <w:numPr>
+          <w:ilvl w:val="0"/>
+          <w:numId w:val="6"/>
+        </w:numPr>
+      </w:pPr>
+      <w:r>
+        <w:t>Examination; results of medical examination</w:t>
+      </w:r>
+    </w:p>
+    <w:p>
+      <w:pPr>
+        <w:pStyle w:val="ListParagraph"/>
+        <w:numPr>
+          <w:ilvl w:val="0"/>
+          <w:numId w:val="6"/>
+        </w:numPr>
+      </w:pPr>
+      <w:r>
+        <w:t xml:space="preserve">Subjective; information given by the patient </w:t>
+      </w:r>
+    </w:p>
+    <w:p>
+      <w:pPr>
+        <w:pStyle w:val="ListParagraph"/>
+        <w:numPr>
+          <w:ilvl w:val="0"/>
+          <w:numId w:val="5"/>
+        </w:numPr>
+      </w:pPr>
+    </w:p>
+    <w:p>
+      <w:r>
         <w:t>Smokers more likely to get cardiovascular</w:t>
       </w:r>
     </w:p>
@@ -373,6 +456,7 @@
     </w:p>
     <w:p>
       <w:r>
+        <w:lastRenderedPageBreak/>
         <w:t xml:space="preserve">Cholesterol </w:t>
       </w:r>
     </w:p>
@@ -393,8 +477,572 @@
     </w:p>
     <w:p>
       <w:r>
+        <w:t>Physical activity</w:t>
+      </w:r>
+    </w:p>
+    <w:p>
+      <w:pPr>
+        <w:rPr>
+          <w:b/>
+          <w:bCs/>
+        </w:rPr>
+      </w:pPr>
+      <w:r>
+        <w:rPr>
+          <w:b/>
+          <w:bCs/>
+        </w:rPr>
+        <w:t xml:space="preserve">Data indicators </w:t>
+      </w:r>
+      <w:r>
+        <w:rPr>
+          <w:b/>
+          <w:bCs/>
+        </w:rPr>
+        <w:t>(heart disease)</w:t>
+      </w:r>
+    </w:p>
+    <w:p>
+      <w:r>
+        <w:t>Gender – 1 = female, 2 = male</w:t>
+      </w:r>
+    </w:p>
+    <w:p>
+      <w:r>
+        <w:t>CHOLESTEROL</w:t>
+      </w:r>
+      <w:r>
+        <w:t xml:space="preserve"> – 1 = normal, 2 = above normal, 3 = high</w:t>
+      </w:r>
+    </w:p>
+    <w:p>
+      <w:r>
+        <w:t>Glucose</w:t>
+      </w:r>
+      <w:r>
+        <w:rPr>
+          <w:b/>
+          <w:bCs/>
+        </w:rPr>
+        <w:t xml:space="preserve"> - </w:t>
+      </w:r>
+      <w:r>
+        <w:t>1 = normal, 2 = above normal, 3 = high</w:t>
+      </w:r>
+    </w:p>
+    <w:p>
+      <w:pPr>
+        <w:pStyle w:val="ListParagraph"/>
+        <w:numPr>
+          <w:ilvl w:val="0"/>
+          <w:numId w:val="5"/>
+        </w:numPr>
+      </w:pPr>
+      <w:r>
+        <w:rPr>
+          <w:rFonts w:ascii="Arial" w:hAnsi="Arial" w:cs="Arial"/>
+          <w:color w:val="1D1C1D"/>
+          <w:sz w:val="23"/>
+          <w:szCs w:val="23"/>
+          <w:shd w:val="clear" w:color="auto" w:fill="F8F8F8"/>
+        </w:rPr>
+        <w:t>1- Normal - below 140</w:t>
+      </w:r>
+      <w:r>
+        <w:rPr>
+          <w:rFonts w:ascii="Arial" w:hAnsi="Arial" w:cs="Arial"/>
+          <w:color w:val="1D1C1D"/>
+          <w:sz w:val="23"/>
+          <w:szCs w:val="23"/>
+        </w:rPr>
+        <w:br/>
+      </w:r>
+      <w:r>
+        <w:rPr>
+          <w:rFonts w:ascii="Arial" w:hAnsi="Arial" w:cs="Arial"/>
+          <w:color w:val="1D1C1D"/>
+          <w:sz w:val="23"/>
+          <w:szCs w:val="23"/>
+          <w:shd w:val="clear" w:color="auto" w:fill="F8F8F8"/>
+        </w:rPr>
+        <w:t>2 -Above norm</w:t>
+      </w:r>
+      <w:r>
+        <w:rPr>
+          <w:rFonts w:ascii="Arial" w:hAnsi="Arial" w:cs="Arial"/>
+          <w:color w:val="1D1C1D"/>
+          <w:sz w:val="23"/>
+          <w:szCs w:val="23"/>
+          <w:shd w:val="clear" w:color="auto" w:fill="F8F8F8"/>
+        </w:rPr>
+        <w:t>a</w:t>
+      </w:r>
+      <w:r>
+        <w:rPr>
+          <w:rFonts w:ascii="Arial" w:hAnsi="Arial" w:cs="Arial"/>
+          <w:color w:val="1D1C1D"/>
+          <w:sz w:val="23"/>
+          <w:szCs w:val="23"/>
+          <w:shd w:val="clear" w:color="auto" w:fill="F8F8F8"/>
+        </w:rPr>
+        <w:t>l -140-199</w:t>
+      </w:r>
+      <w:r>
+        <w:rPr>
+          <w:rFonts w:ascii="Arial" w:hAnsi="Arial" w:cs="Arial"/>
+          <w:color w:val="1D1C1D"/>
+          <w:sz w:val="23"/>
+          <w:szCs w:val="23"/>
+        </w:rPr>
+        <w:br/>
+      </w:r>
+      <w:r>
+        <w:rPr>
+          <w:rFonts w:ascii="Arial" w:hAnsi="Arial" w:cs="Arial"/>
+          <w:color w:val="1D1C1D"/>
+          <w:sz w:val="23"/>
+          <w:szCs w:val="23"/>
+          <w:shd w:val="clear" w:color="auto" w:fill="F8F8F8"/>
+        </w:rPr>
+        <w:t>3- High -&gt;200</w:t>
+      </w:r>
+    </w:p>
+    <w:p>
+      <w:r>
+        <w:t>Smoke – 0 = non-smoker, 1 = smoker</w:t>
+      </w:r>
+    </w:p>
+    <w:p>
+      <w:r>
+        <w:t>Alcohol</w:t>
+      </w:r>
+      <w:r>
+        <w:t xml:space="preserve"> – 0 = non-</w:t>
+      </w:r>
+      <w:r>
+        <w:t>drinker</w:t>
+      </w:r>
+      <w:r>
+        <w:t xml:space="preserve">, 1 = </w:t>
+      </w:r>
+      <w:r>
+        <w:t>drinker</w:t>
+      </w:r>
+    </w:p>
+    <w:p>
+      <w:r>
+        <w:t xml:space="preserve">Physical activity </w:t>
+      </w:r>
+      <w:r>
+        <w:t xml:space="preserve">– 0 = </w:t>
+      </w:r>
+      <w:r>
+        <w:t>no exercise</w:t>
+      </w:r>
+      <w:r>
+        <w:t xml:space="preserve">, 1 = </w:t>
+      </w:r>
+      <w:r>
+        <w:t xml:space="preserve">does exercise </w:t>
+      </w:r>
+    </w:p>
+    <w:p>
+      <w:r>
+        <w:t>Cardio disease – 0 = no cardio related disease, 1 = evidence of cardio disease</w:t>
+      </w:r>
+    </w:p>
+    <w:p>
+      <w:r>
+        <w:t>BMI to be calculated for this data</w:t>
+      </w:r>
+    </w:p>
+    <w:p>
+      <w:r>
+        <w:t>A</w:t>
+      </w:r>
+      <w:r>
+        <w:t>P</w:t>
+      </w:r>
+      <w:r>
+        <w:t xml:space="preserve"> </w:t>
+      </w:r>
+      <w:r>
+        <w:t>– is equal to blood pressure</w:t>
+      </w:r>
+    </w:p>
+    <w:p/>
+    <w:p/>
+    <w:p>
+      <w:pPr>
+        <w:rPr>
+          <w:b/>
+          <w:bCs/>
+        </w:rPr>
+      </w:pPr>
+      <w:r>
+        <w:rPr>
+          <w:b/>
+          <w:bCs/>
+        </w:rPr>
+        <w:t xml:space="preserve">Data indicators </w:t>
+      </w:r>
+      <w:r>
+        <w:rPr>
+          <w:b/>
+          <w:bCs/>
+        </w:rPr>
+        <w:t>(</w:t>
+      </w:r>
+      <w:proofErr w:type="spellStart"/>
+      <w:r>
+        <w:rPr>
+          <w:b/>
+          <w:bCs/>
+        </w:rPr>
+        <w:t>framingham</w:t>
+      </w:r>
+      <w:proofErr w:type="spellEnd"/>
+      <w:r>
+        <w:rPr>
+          <w:b/>
+          <w:bCs/>
+        </w:rPr>
+        <w:t xml:space="preserve"> </w:t>
+      </w:r>
+      <w:r>
+        <w:rPr>
+          <w:b/>
+          <w:bCs/>
+        </w:rPr>
+        <w:t>)</w:t>
+      </w:r>
+    </w:p>
+    <w:p>
+      <w:r>
+        <w:t xml:space="preserve">Gender – </w:t>
+      </w:r>
+      <w:r>
+        <w:t>0</w:t>
+      </w:r>
+      <w:r>
+        <w:t xml:space="preserve"> = female, </w:t>
+      </w:r>
+      <w:r>
+        <w:t>1</w:t>
+      </w:r>
+      <w:r>
+        <w:t xml:space="preserve"> = male</w:t>
+      </w:r>
+    </w:p>
+    <w:p>
+      <w:r>
+        <w:t xml:space="preserve">CHOLESTEROL – </w:t>
+      </w:r>
+      <w:r>
+        <w:t>below 220 is normal</w:t>
+      </w:r>
+    </w:p>
+    <w:p>
+      <w:r>
+        <w:t>Glucose</w:t>
+      </w:r>
+      <w:r>
+        <w:rPr>
+          <w:b/>
+          <w:bCs/>
+        </w:rPr>
+        <w:t xml:space="preserve"> - </w:t>
+      </w:r>
+      <w:r>
+        <w:t>0</w:t>
+      </w:r>
+      <w:r>
+        <w:t xml:space="preserve"> = n</w:t>
+      </w:r>
+      <w:r>
+        <w:t>o</w:t>
+      </w:r>
+      <w:r>
+        <w:t xml:space="preserve">, </w:t>
+      </w:r>
+      <w:r>
+        <w:t>1</w:t>
+      </w:r>
+      <w:r>
+        <w:t xml:space="preserve"> = </w:t>
+      </w:r>
+      <w:r>
+        <w:t xml:space="preserve">yes </w:t>
+      </w:r>
+      <w:r>
+        <w:t>(</w:t>
+      </w:r>
+      <w:proofErr w:type="spellStart"/>
+      <w:r>
+        <w:t>mus</w:t>
+      </w:r>
+      <w:proofErr w:type="spellEnd"/>
+      <w:r>
+        <w:t>)</w:t>
+      </w:r>
+    </w:p>
+    <w:p>
+      <w:r>
+        <w:t>Smoke</w:t>
+      </w:r>
+      <w:r>
+        <w:t>r</w:t>
+      </w:r>
+      <w:r>
+        <w:t xml:space="preserve"> – 0 = non-smoker, 1 = smoker</w:t>
+      </w:r>
+    </w:p>
+    <w:p>
+      <w:r>
+        <w:t>Alcohol – 0 = non-drinker, 1 = drinker</w:t>
+      </w:r>
+    </w:p>
+    <w:p>
+      <w:r>
+        <w:t xml:space="preserve">Physical activity – 0 = no exercise, 1 = does exercise </w:t>
+      </w:r>
+    </w:p>
+    <w:p>
+      <w:r>
+        <w:t>Cardio disease – 0 = no cardio related disease, 1 = evidence of cardio disease</w:t>
+      </w:r>
+    </w:p>
+    <w:p>
+      <w:r>
+        <w:t>Bp – 0 = no blood pressure issues, 1 = blood pressure related issues</w:t>
+      </w:r>
+    </w:p>
+    <w:p/>
+    <w:p/>
+    <w:p>
+      <w:pPr>
+        <w:rPr>
+          <w:b/>
+          <w:bCs/>
+        </w:rPr>
+      </w:pPr>
+    </w:p>
+    <w:p>
+      <w:pPr>
+        <w:rPr>
+          <w:b/>
+          <w:bCs/>
+        </w:rPr>
+      </w:pPr>
+      <w:r>
+        <w:rPr>
+          <w:b/>
+          <w:bCs/>
+        </w:rPr>
         <w:lastRenderedPageBreak/>
-        <w:t>Physical activity</w:t>
+        <w:t>What to do, Data Cleaning</w:t>
+      </w:r>
+    </w:p>
+    <w:p>
+      <w:pPr>
+        <w:pStyle w:val="ListParagraph"/>
+        <w:numPr>
+          <w:ilvl w:val="0"/>
+          <w:numId w:val="10"/>
+        </w:numPr>
+        <w:rPr>
+          <w:b/>
+          <w:bCs/>
+        </w:rPr>
+      </w:pPr>
+      <w:r>
+        <w:rPr>
+          <w:b/>
+          <w:bCs/>
+        </w:rPr>
+        <w:t>Stages of analysis</w:t>
+      </w:r>
+    </w:p>
+    <w:p>
+      <w:pPr>
+        <w:pStyle w:val="ListParagraph"/>
+        <w:numPr>
+          <w:ilvl w:val="0"/>
+          <w:numId w:val="5"/>
+        </w:numPr>
+      </w:pPr>
+      <w:r>
+        <w:t xml:space="preserve">Identifying data source, </w:t>
+      </w:r>
+    </w:p>
+    <w:p>
+      <w:pPr>
+        <w:pStyle w:val="ListParagraph"/>
+        <w:numPr>
+          <w:ilvl w:val="0"/>
+          <w:numId w:val="5"/>
+        </w:numPr>
+      </w:pPr>
+      <w:r>
+        <w:t>G</w:t>
+      </w:r>
+      <w:r>
+        <w:t>et the data</w:t>
+      </w:r>
+    </w:p>
+    <w:p>
+      <w:pPr>
+        <w:pStyle w:val="ListParagraph"/>
+        <w:numPr>
+          <w:ilvl w:val="0"/>
+          <w:numId w:val="5"/>
+        </w:numPr>
+      </w:pPr>
+      <w:r>
+        <w:t>Familiarise data set</w:t>
+      </w:r>
+    </w:p>
+    <w:p>
+      <w:pPr>
+        <w:pStyle w:val="ListParagraph"/>
+        <w:numPr>
+          <w:ilvl w:val="0"/>
+          <w:numId w:val="10"/>
+        </w:numPr>
+        <w:rPr>
+          <w:b/>
+          <w:bCs/>
+        </w:rPr>
+      </w:pPr>
+      <w:r>
+        <w:rPr>
+          <w:b/>
+          <w:bCs/>
+        </w:rPr>
+        <w:t>Data cleaning</w:t>
+      </w:r>
+    </w:p>
+    <w:p>
+      <w:pPr>
+        <w:pStyle w:val="ListParagraph"/>
+        <w:numPr>
+          <w:ilvl w:val="0"/>
+          <w:numId w:val="5"/>
+        </w:numPr>
+        <w:rPr>
+          <w:b/>
+          <w:bCs/>
+        </w:rPr>
+      </w:pPr>
+      <w:r>
+        <w:t>Calculate the BMI for heart disease</w:t>
+      </w:r>
+    </w:p>
+    <w:p>
+      <w:pPr>
+        <w:pStyle w:val="ListParagraph"/>
+        <w:numPr>
+          <w:ilvl w:val="0"/>
+          <w:numId w:val="5"/>
+        </w:numPr>
+        <w:rPr>
+          <w:b/>
+          <w:bCs/>
+        </w:rPr>
+      </w:pPr>
+      <w:r>
+        <w:t>Calculate and categorise glucose level (1,2,3) Framingham</w:t>
+      </w:r>
+    </w:p>
+    <w:p>
+      <w:pPr>
+        <w:pStyle w:val="ListParagraph"/>
+        <w:numPr>
+          <w:ilvl w:val="0"/>
+          <w:numId w:val="5"/>
+        </w:numPr>
+      </w:pPr>
+      <w:r>
+        <w:t xml:space="preserve">From data </w:t>
+      </w:r>
+      <w:proofErr w:type="spellStart"/>
+      <w:r>
+        <w:t>framingham</w:t>
+      </w:r>
+      <w:proofErr w:type="spellEnd"/>
+      <w:r>
+        <w:t xml:space="preserve"> </w:t>
+      </w:r>
+    </w:p>
+    <w:p>
+      <w:pPr>
+        <w:pStyle w:val="ListParagraph"/>
+        <w:numPr>
+          <w:ilvl w:val="0"/>
+          <w:numId w:val="10"/>
+        </w:numPr>
+      </w:pPr>
+      <w:r>
+        <w:rPr>
+          <w:b/>
+          <w:bCs/>
+        </w:rPr>
+        <w:t>Correlations and Observation</w:t>
+      </w:r>
+    </w:p>
+    <w:p>
+      <w:pPr>
+        <w:pStyle w:val="ListParagraph"/>
+        <w:numPr>
+          <w:ilvl w:val="0"/>
+          <w:numId w:val="11"/>
+        </w:numPr>
+      </w:pPr>
+      <w:r>
+        <w:t>Comparisons between gender</w:t>
+      </w:r>
+    </w:p>
+    <w:p>
+      <w:pPr>
+        <w:pStyle w:val="ListParagraph"/>
+        <w:numPr>
+          <w:ilvl w:val="0"/>
+          <w:numId w:val="11"/>
+        </w:numPr>
+      </w:pPr>
+      <w:r>
+        <w:t>Comparisons between age</w:t>
+      </w:r>
+    </w:p>
+    <w:p>
+      <w:pPr>
+        <w:pStyle w:val="ListParagraph"/>
+        <w:numPr>
+          <w:ilvl w:val="0"/>
+          <w:numId w:val="11"/>
+        </w:numPr>
+      </w:pPr>
+      <w:r>
+        <w:t xml:space="preserve">Comparisons between weight height/ </w:t>
+      </w:r>
+      <w:proofErr w:type="spellStart"/>
+      <w:r>
+        <w:t>bmi</w:t>
+      </w:r>
+      <w:proofErr w:type="spellEnd"/>
+    </w:p>
+    <w:p>
+      <w:pPr>
+        <w:pStyle w:val="ListParagraph"/>
+        <w:numPr>
+          <w:ilvl w:val="0"/>
+          <w:numId w:val="11"/>
+        </w:numPr>
+      </w:pPr>
+    </w:p>
+    <w:p>
+      <w:r>
+        <w:t>Stages of analysis</w:t>
       </w:r>
     </w:p>
     <w:sectPr>
@@ -410,6 +1058,119 @@
 <file path=word/numbering.xml><?xml version="1.0" encoding="utf-8"?>
 <w:numbering xmlns:wpc="http://schemas.microsoft.com/office/word/2010/wordprocessingCanvas" xmlns:cx="http://schemas.microsoft.com/office/drawing/2014/chartex" xmlns:cx1="http://schemas.microsoft.com/office/drawing/2015/9/8/chartex" xmlns:cx2="http://schemas.microsoft.com/office/drawing/2015/10/21/chartex" xmlns:cx3="http://schemas.microsoft.com/office/drawing/2016/5/9/chartex" xmlns:cx4="http://schemas.microsoft.com/office/drawing/2016/5/10/chartex" xmlns:cx5="http://schemas.microsoft.com/office/drawing/2016/5/11/chartex" xmlns:cx6="http://schemas.microsoft.com/office/drawing/2016/5/12/chartex" xmlns:cx7="http://schemas.microsoft.com/office/drawing/2016/5/13/chartex" xmlns:cx8="http://schemas.microsoft.com/office/drawing/2016/5/14/chartex" xmlns:mc="http://schemas.openxmlformats.org/markup-compatibility/2006" xmlns:aink="http://schemas.microsoft.com/office/drawing/2016/ink" xmlns:am3d="http://schemas.microsoft.com/office/drawing/2017/model3d" xmlns:o="urn:schemas-microsoft-com:office:office" xmlns:r="http://schemas.openxmlformats.org/officeDocument/2006/relationships" xmlns:m="http://schemas.openxmlformats.org/officeDocument/2006/math" xmlns:v="urn:schemas-microsoft-com:vml" xmlns:wp14="http://schemas.microsoft.com/office/word/2010/wordprocessingDrawing" xmlns:wp="http://schemas.openxmlformats.org/drawingml/2006/wordprocessingDrawing" xmlns:w10="urn:schemas-microsoft-com:office:word" xmlns:w="http://schemas.openxmlformats.org/wordprocessingml/2006/main" xmlns:w14="http://schemas.microsoft.com/office/word/2010/wordml" xmlns:w15="http://schemas.microsoft.com/office/word/2012/wordml" xmlns:w16cex="http://schemas.microsoft.com/office/word/2018/wordml/cex" xmlns:w16cid="http://schemas.microsoft.com/office/word/2016/wordml/cid" xmlns:w16="http://schemas.microsoft.com/office/word/2018/wordml" xmlns:w16se="http://schemas.microsoft.com/office/word/2015/wordml/symex" xmlns:wpg="http://schemas.microsoft.com/office/word/2010/wordprocessingGroup" xmlns:wpi="http://schemas.microsoft.com/office/word/2010/wordprocessingInk" xmlns:wne="http://schemas.microsoft.com/office/word/2006/wordml" xmlns:wps="http://schemas.microsoft.com/office/word/2010/wordprocessingShape" mc:Ignorable="w14 w15 w16se w16cid w16 w16cex wp14">
   <w:abstractNum w:abstractNumId="0" w15:restartNumberingAfterBreak="0">
+    <w:nsid w:val="00323B89"/>
+    <w:multiLevelType w:val="hybridMultilevel"/>
+    <w:tmpl w:val="6FC0781E"/>
+    <w:lvl w:ilvl="0" w:tplc="0C090001">
+      <w:start w:val="1"/>
+      <w:numFmt w:val="bullet"/>
+      <w:lvlText w:val=""/>
+      <w:lvlJc w:val="left"/>
+      <w:pPr>
+        <w:ind w:left="720" w:hanging="360"/>
+      </w:pPr>
+      <w:rPr>
+        <w:rFonts w:ascii="Symbol" w:hAnsi="Symbol" w:hint="default"/>
+      </w:rPr>
+    </w:lvl>
+    <w:lvl w:ilvl="1" w:tplc="0C090003" w:tentative="1">
+      <w:start w:val="1"/>
+      <w:numFmt w:val="bullet"/>
+      <w:lvlText w:val="o"/>
+      <w:lvlJc w:val="left"/>
+      <w:pPr>
+        <w:ind w:left="1440" w:hanging="360"/>
+      </w:pPr>
+      <w:rPr>
+        <w:rFonts w:ascii="Courier New" w:hAnsi="Courier New" w:cs="Courier New" w:hint="default"/>
+      </w:rPr>
+    </w:lvl>
+    <w:lvl w:ilvl="2" w:tplc="0C090005" w:tentative="1">
+      <w:start w:val="1"/>
+      <w:numFmt w:val="bullet"/>
+      <w:lvlText w:val=""/>
+      <w:lvlJc w:val="left"/>
+      <w:pPr>
+        <w:ind w:left="2160" w:hanging="360"/>
+      </w:pPr>
+      <w:rPr>
+        <w:rFonts w:ascii="Wingdings" w:hAnsi="Wingdings" w:hint="default"/>
+      </w:rPr>
+    </w:lvl>
+    <w:lvl w:ilvl="3" w:tplc="0C090001" w:tentative="1">
+      <w:start w:val="1"/>
+      <w:numFmt w:val="bullet"/>
+      <w:lvlText w:val=""/>
+      <w:lvlJc w:val="left"/>
+      <w:pPr>
+        <w:ind w:left="2880" w:hanging="360"/>
+      </w:pPr>
+      <w:rPr>
+        <w:rFonts w:ascii="Symbol" w:hAnsi="Symbol" w:hint="default"/>
+      </w:rPr>
+    </w:lvl>
+    <w:lvl w:ilvl="4" w:tplc="0C090003" w:tentative="1">
+      <w:start w:val="1"/>
+      <w:numFmt w:val="bullet"/>
+      <w:lvlText w:val="o"/>
+      <w:lvlJc w:val="left"/>
+      <w:pPr>
+        <w:ind w:left="3600" w:hanging="360"/>
+      </w:pPr>
+      <w:rPr>
+        <w:rFonts w:ascii="Courier New" w:hAnsi="Courier New" w:cs="Courier New" w:hint="default"/>
+      </w:rPr>
+    </w:lvl>
+    <w:lvl w:ilvl="5" w:tplc="0C090005" w:tentative="1">
+      <w:start w:val="1"/>
+      <w:numFmt w:val="bullet"/>
+      <w:lvlText w:val=""/>
+      <w:lvlJc w:val="left"/>
+      <w:pPr>
+        <w:ind w:left="4320" w:hanging="360"/>
+      </w:pPr>
+      <w:rPr>
+        <w:rFonts w:ascii="Wingdings" w:hAnsi="Wingdings" w:hint="default"/>
+      </w:rPr>
+    </w:lvl>
+    <w:lvl w:ilvl="6" w:tplc="0C090001" w:tentative="1">
+      <w:start w:val="1"/>
+      <w:numFmt w:val="bullet"/>
+      <w:lvlText w:val=""/>
+      <w:lvlJc w:val="left"/>
+      <w:pPr>
+        <w:ind w:left="5040" w:hanging="360"/>
+      </w:pPr>
+      <w:rPr>
+        <w:rFonts w:ascii="Symbol" w:hAnsi="Symbol" w:hint="default"/>
+      </w:rPr>
+    </w:lvl>
+    <w:lvl w:ilvl="7" w:tplc="0C090003" w:tentative="1">
+      <w:start w:val="1"/>
+      <w:numFmt w:val="bullet"/>
+      <w:lvlText w:val="o"/>
+      <w:lvlJc w:val="left"/>
+      <w:pPr>
+        <w:ind w:left="5760" w:hanging="360"/>
+      </w:pPr>
+      <w:rPr>
+        <w:rFonts w:ascii="Courier New" w:hAnsi="Courier New" w:cs="Courier New" w:hint="default"/>
+      </w:rPr>
+    </w:lvl>
+    <w:lvl w:ilvl="8" w:tplc="0C090005" w:tentative="1">
+      <w:start w:val="1"/>
+      <w:numFmt w:val="bullet"/>
+      <w:lvlText w:val=""/>
+      <w:lvlJc w:val="left"/>
+      <w:pPr>
+        <w:ind w:left="6480" w:hanging="360"/>
+      </w:pPr>
+      <w:rPr>
+        <w:rFonts w:ascii="Wingdings" w:hAnsi="Wingdings" w:hint="default"/>
+      </w:rPr>
+    </w:lvl>
+  </w:abstractNum>
+  <w:abstractNum w:abstractNumId="1" w15:restartNumberingAfterBreak="0">
     <w:nsid w:val="14C87DE8"/>
     <w:multiLevelType w:val="hybridMultilevel"/>
     <w:tmpl w:val="EBEA1D2A"/>
@@ -522,7 +1283,378 @@
       </w:rPr>
     </w:lvl>
   </w:abstractNum>
-  <w:abstractNum w:abstractNumId="1" w15:restartNumberingAfterBreak="0">
+  <w:abstractNum w:abstractNumId="2" w15:restartNumberingAfterBreak="0">
+    <w:nsid w:val="14F94E59"/>
+    <w:multiLevelType w:val="hybridMultilevel"/>
+    <w:tmpl w:val="F41A2720"/>
+    <w:lvl w:ilvl="0" w:tplc="0C09000F">
+      <w:start w:val="1"/>
+      <w:numFmt w:val="decimal"/>
+      <w:lvlText w:val="%1."/>
+      <w:lvlJc w:val="left"/>
+      <w:pPr>
+        <w:ind w:left="1440" w:hanging="360"/>
+      </w:pPr>
+    </w:lvl>
+    <w:lvl w:ilvl="1" w:tplc="0C090019" w:tentative="1">
+      <w:start w:val="1"/>
+      <w:numFmt w:val="lowerLetter"/>
+      <w:lvlText w:val="%2."/>
+      <w:lvlJc w:val="left"/>
+      <w:pPr>
+        <w:ind w:left="2160" w:hanging="360"/>
+      </w:pPr>
+    </w:lvl>
+    <w:lvl w:ilvl="2" w:tplc="0C09001B" w:tentative="1">
+      <w:start w:val="1"/>
+      <w:numFmt w:val="lowerRoman"/>
+      <w:lvlText w:val="%3."/>
+      <w:lvlJc w:val="right"/>
+      <w:pPr>
+        <w:ind w:left="2880" w:hanging="180"/>
+      </w:pPr>
+    </w:lvl>
+    <w:lvl w:ilvl="3" w:tplc="0C09000F" w:tentative="1">
+      <w:start w:val="1"/>
+      <w:numFmt w:val="decimal"/>
+      <w:lvlText w:val="%4."/>
+      <w:lvlJc w:val="left"/>
+      <w:pPr>
+        <w:ind w:left="3600" w:hanging="360"/>
+      </w:pPr>
+    </w:lvl>
+    <w:lvl w:ilvl="4" w:tplc="0C090019" w:tentative="1">
+      <w:start w:val="1"/>
+      <w:numFmt w:val="lowerLetter"/>
+      <w:lvlText w:val="%5."/>
+      <w:lvlJc w:val="left"/>
+      <w:pPr>
+        <w:ind w:left="4320" w:hanging="360"/>
+      </w:pPr>
+    </w:lvl>
+    <w:lvl w:ilvl="5" w:tplc="0C09001B" w:tentative="1">
+      <w:start w:val="1"/>
+      <w:numFmt w:val="lowerRoman"/>
+      <w:lvlText w:val="%6."/>
+      <w:lvlJc w:val="right"/>
+      <w:pPr>
+        <w:ind w:left="5040" w:hanging="180"/>
+      </w:pPr>
+    </w:lvl>
+    <w:lvl w:ilvl="6" w:tplc="0C09000F" w:tentative="1">
+      <w:start w:val="1"/>
+      <w:numFmt w:val="decimal"/>
+      <w:lvlText w:val="%7."/>
+      <w:lvlJc w:val="left"/>
+      <w:pPr>
+        <w:ind w:left="5760" w:hanging="360"/>
+      </w:pPr>
+    </w:lvl>
+    <w:lvl w:ilvl="7" w:tplc="0C090019" w:tentative="1">
+      <w:start w:val="1"/>
+      <w:numFmt w:val="lowerLetter"/>
+      <w:lvlText w:val="%8."/>
+      <w:lvlJc w:val="left"/>
+      <w:pPr>
+        <w:ind w:left="6480" w:hanging="360"/>
+      </w:pPr>
+    </w:lvl>
+    <w:lvl w:ilvl="8" w:tplc="0C09001B" w:tentative="1">
+      <w:start w:val="1"/>
+      <w:numFmt w:val="lowerRoman"/>
+      <w:lvlText w:val="%9."/>
+      <w:lvlJc w:val="right"/>
+      <w:pPr>
+        <w:ind w:left="7200" w:hanging="180"/>
+      </w:pPr>
+    </w:lvl>
+  </w:abstractNum>
+  <w:abstractNum w:abstractNumId="3" w15:restartNumberingAfterBreak="0">
+    <w:nsid w:val="467F3C2D"/>
+    <w:multiLevelType w:val="hybridMultilevel"/>
+    <w:tmpl w:val="7F1603B0"/>
+    <w:lvl w:ilvl="0" w:tplc="0C09000F">
+      <w:start w:val="1"/>
+      <w:numFmt w:val="decimal"/>
+      <w:lvlText w:val="%1."/>
+      <w:lvlJc w:val="left"/>
+      <w:pPr>
+        <w:ind w:left="720" w:hanging="360"/>
+      </w:pPr>
+    </w:lvl>
+    <w:lvl w:ilvl="1" w:tplc="0C090019" w:tentative="1">
+      <w:start w:val="1"/>
+      <w:numFmt w:val="lowerLetter"/>
+      <w:lvlText w:val="%2."/>
+      <w:lvlJc w:val="left"/>
+      <w:pPr>
+        <w:ind w:left="1440" w:hanging="360"/>
+      </w:pPr>
+    </w:lvl>
+    <w:lvl w:ilvl="2" w:tplc="0C09001B" w:tentative="1">
+      <w:start w:val="1"/>
+      <w:numFmt w:val="lowerRoman"/>
+      <w:lvlText w:val="%3."/>
+      <w:lvlJc w:val="right"/>
+      <w:pPr>
+        <w:ind w:left="2160" w:hanging="180"/>
+      </w:pPr>
+    </w:lvl>
+    <w:lvl w:ilvl="3" w:tplc="0C09000F" w:tentative="1">
+      <w:start w:val="1"/>
+      <w:numFmt w:val="decimal"/>
+      <w:lvlText w:val="%4."/>
+      <w:lvlJc w:val="left"/>
+      <w:pPr>
+        <w:ind w:left="2880" w:hanging="360"/>
+      </w:pPr>
+    </w:lvl>
+    <w:lvl w:ilvl="4" w:tplc="0C090019" w:tentative="1">
+      <w:start w:val="1"/>
+      <w:numFmt w:val="lowerLetter"/>
+      <w:lvlText w:val="%5."/>
+      <w:lvlJc w:val="left"/>
+      <w:pPr>
+        <w:ind w:left="3600" w:hanging="360"/>
+      </w:pPr>
+    </w:lvl>
+    <w:lvl w:ilvl="5" w:tplc="0C09001B" w:tentative="1">
+      <w:start w:val="1"/>
+      <w:numFmt w:val="lowerRoman"/>
+      <w:lvlText w:val="%6."/>
+      <w:lvlJc w:val="right"/>
+      <w:pPr>
+        <w:ind w:left="4320" w:hanging="180"/>
+      </w:pPr>
+    </w:lvl>
+    <w:lvl w:ilvl="6" w:tplc="0C09000F" w:tentative="1">
+      <w:start w:val="1"/>
+      <w:numFmt w:val="decimal"/>
+      <w:lvlText w:val="%7."/>
+      <w:lvlJc w:val="left"/>
+      <w:pPr>
+        <w:ind w:left="5040" w:hanging="360"/>
+      </w:pPr>
+    </w:lvl>
+    <w:lvl w:ilvl="7" w:tplc="0C090019" w:tentative="1">
+      <w:start w:val="1"/>
+      <w:numFmt w:val="lowerLetter"/>
+      <w:lvlText w:val="%8."/>
+      <w:lvlJc w:val="left"/>
+      <w:pPr>
+        <w:ind w:left="5760" w:hanging="360"/>
+      </w:pPr>
+    </w:lvl>
+    <w:lvl w:ilvl="8" w:tplc="0C09001B" w:tentative="1">
+      <w:start w:val="1"/>
+      <w:numFmt w:val="lowerRoman"/>
+      <w:lvlText w:val="%9."/>
+      <w:lvlJc w:val="right"/>
+      <w:pPr>
+        <w:ind w:left="6480" w:hanging="180"/>
+      </w:pPr>
+    </w:lvl>
+  </w:abstractNum>
+  <w:abstractNum w:abstractNumId="4" w15:restartNumberingAfterBreak="0">
+    <w:nsid w:val="46E0471D"/>
+    <w:multiLevelType w:val="hybridMultilevel"/>
+    <w:tmpl w:val="3446C23A"/>
+    <w:lvl w:ilvl="0" w:tplc="0C09000F">
+      <w:start w:val="1"/>
+      <w:numFmt w:val="decimal"/>
+      <w:lvlText w:val="%1."/>
+      <w:lvlJc w:val="left"/>
+      <w:pPr>
+        <w:ind w:left="720" w:hanging="360"/>
+      </w:pPr>
+    </w:lvl>
+    <w:lvl w:ilvl="1" w:tplc="0C090019" w:tentative="1">
+      <w:start w:val="1"/>
+      <w:numFmt w:val="lowerLetter"/>
+      <w:lvlText w:val="%2."/>
+      <w:lvlJc w:val="left"/>
+      <w:pPr>
+        <w:ind w:left="1440" w:hanging="360"/>
+      </w:pPr>
+    </w:lvl>
+    <w:lvl w:ilvl="2" w:tplc="0C09001B" w:tentative="1">
+      <w:start w:val="1"/>
+      <w:numFmt w:val="lowerRoman"/>
+      <w:lvlText w:val="%3."/>
+      <w:lvlJc w:val="right"/>
+      <w:pPr>
+        <w:ind w:left="2160" w:hanging="180"/>
+      </w:pPr>
+    </w:lvl>
+    <w:lvl w:ilvl="3" w:tplc="0C09000F" w:tentative="1">
+      <w:start w:val="1"/>
+      <w:numFmt w:val="decimal"/>
+      <w:lvlText w:val="%4."/>
+      <w:lvlJc w:val="left"/>
+      <w:pPr>
+        <w:ind w:left="2880" w:hanging="360"/>
+      </w:pPr>
+    </w:lvl>
+    <w:lvl w:ilvl="4" w:tplc="0C090019" w:tentative="1">
+      <w:start w:val="1"/>
+      <w:numFmt w:val="lowerLetter"/>
+      <w:lvlText w:val="%5."/>
+      <w:lvlJc w:val="left"/>
+      <w:pPr>
+        <w:ind w:left="3600" w:hanging="360"/>
+      </w:pPr>
+    </w:lvl>
+    <w:lvl w:ilvl="5" w:tplc="0C09001B" w:tentative="1">
+      <w:start w:val="1"/>
+      <w:numFmt w:val="lowerRoman"/>
+      <w:lvlText w:val="%6."/>
+      <w:lvlJc w:val="right"/>
+      <w:pPr>
+        <w:ind w:left="4320" w:hanging="180"/>
+      </w:pPr>
+    </w:lvl>
+    <w:lvl w:ilvl="6" w:tplc="0C09000F" w:tentative="1">
+      <w:start w:val="1"/>
+      <w:numFmt w:val="decimal"/>
+      <w:lvlText w:val="%7."/>
+      <w:lvlJc w:val="left"/>
+      <w:pPr>
+        <w:ind w:left="5040" w:hanging="360"/>
+      </w:pPr>
+    </w:lvl>
+    <w:lvl w:ilvl="7" w:tplc="0C090019" w:tentative="1">
+      <w:start w:val="1"/>
+      <w:numFmt w:val="lowerLetter"/>
+      <w:lvlText w:val="%8."/>
+      <w:lvlJc w:val="left"/>
+      <w:pPr>
+        <w:ind w:left="5760" w:hanging="360"/>
+      </w:pPr>
+    </w:lvl>
+    <w:lvl w:ilvl="8" w:tplc="0C09001B" w:tentative="1">
+      <w:start w:val="1"/>
+      <w:numFmt w:val="lowerRoman"/>
+      <w:lvlText w:val="%9."/>
+      <w:lvlJc w:val="right"/>
+      <w:pPr>
+        <w:ind w:left="6480" w:hanging="180"/>
+      </w:pPr>
+    </w:lvl>
+  </w:abstractNum>
+  <w:abstractNum w:abstractNumId="5" w15:restartNumberingAfterBreak="0">
+    <w:nsid w:val="4D9877DA"/>
+    <w:multiLevelType w:val="hybridMultilevel"/>
+    <w:tmpl w:val="4E187F4C"/>
+    <w:lvl w:ilvl="0" w:tplc="0C090001">
+      <w:start w:val="1"/>
+      <w:numFmt w:val="bullet"/>
+      <w:lvlText w:val=""/>
+      <w:lvlJc w:val="left"/>
+      <w:pPr>
+        <w:ind w:left="1440" w:hanging="360"/>
+      </w:pPr>
+      <w:rPr>
+        <w:rFonts w:ascii="Symbol" w:hAnsi="Symbol" w:hint="default"/>
+      </w:rPr>
+    </w:lvl>
+    <w:lvl w:ilvl="1" w:tplc="0C090003" w:tentative="1">
+      <w:start w:val="1"/>
+      <w:numFmt w:val="bullet"/>
+      <w:lvlText w:val="o"/>
+      <w:lvlJc w:val="left"/>
+      <w:pPr>
+        <w:ind w:left="2160" w:hanging="360"/>
+      </w:pPr>
+      <w:rPr>
+        <w:rFonts w:ascii="Courier New" w:hAnsi="Courier New" w:cs="Courier New" w:hint="default"/>
+      </w:rPr>
+    </w:lvl>
+    <w:lvl w:ilvl="2" w:tplc="0C090005" w:tentative="1">
+      <w:start w:val="1"/>
+      <w:numFmt w:val="bullet"/>
+      <w:lvlText w:val=""/>
+      <w:lvlJc w:val="left"/>
+      <w:pPr>
+        <w:ind w:left="2880" w:hanging="360"/>
+      </w:pPr>
+      <w:rPr>
+        <w:rFonts w:ascii="Wingdings" w:hAnsi="Wingdings" w:hint="default"/>
+      </w:rPr>
+    </w:lvl>
+    <w:lvl w:ilvl="3" w:tplc="0C090001" w:tentative="1">
+      <w:start w:val="1"/>
+      <w:numFmt w:val="bullet"/>
+      <w:lvlText w:val=""/>
+      <w:lvlJc w:val="left"/>
+      <w:pPr>
+        <w:ind w:left="3600" w:hanging="360"/>
+      </w:pPr>
+      <w:rPr>
+        <w:rFonts w:ascii="Symbol" w:hAnsi="Symbol" w:hint="default"/>
+      </w:rPr>
+    </w:lvl>
+    <w:lvl w:ilvl="4" w:tplc="0C090003" w:tentative="1">
+      <w:start w:val="1"/>
+      <w:numFmt w:val="bullet"/>
+      <w:lvlText w:val="o"/>
+      <w:lvlJc w:val="left"/>
+      <w:pPr>
+        <w:ind w:left="4320" w:hanging="360"/>
+      </w:pPr>
+      <w:rPr>
+        <w:rFonts w:ascii="Courier New" w:hAnsi="Courier New" w:cs="Courier New" w:hint="default"/>
+      </w:rPr>
+    </w:lvl>
+    <w:lvl w:ilvl="5" w:tplc="0C090005" w:tentative="1">
+      <w:start w:val="1"/>
+      <w:numFmt w:val="bullet"/>
+      <w:lvlText w:val=""/>
+      <w:lvlJc w:val="left"/>
+      <w:pPr>
+        <w:ind w:left="5040" w:hanging="360"/>
+      </w:pPr>
+      <w:rPr>
+        <w:rFonts w:ascii="Wingdings" w:hAnsi="Wingdings" w:hint="default"/>
+      </w:rPr>
+    </w:lvl>
+    <w:lvl w:ilvl="6" w:tplc="0C090001" w:tentative="1">
+      <w:start w:val="1"/>
+      <w:numFmt w:val="bullet"/>
+      <w:lvlText w:val=""/>
+      <w:lvlJc w:val="left"/>
+      <w:pPr>
+        <w:ind w:left="5760" w:hanging="360"/>
+      </w:pPr>
+      <w:rPr>
+        <w:rFonts w:ascii="Symbol" w:hAnsi="Symbol" w:hint="default"/>
+      </w:rPr>
+    </w:lvl>
+    <w:lvl w:ilvl="7" w:tplc="0C090003" w:tentative="1">
+      <w:start w:val="1"/>
+      <w:numFmt w:val="bullet"/>
+      <w:lvlText w:val="o"/>
+      <w:lvlJc w:val="left"/>
+      <w:pPr>
+        <w:ind w:left="6480" w:hanging="360"/>
+      </w:pPr>
+      <w:rPr>
+        <w:rFonts w:ascii="Courier New" w:hAnsi="Courier New" w:cs="Courier New" w:hint="default"/>
+      </w:rPr>
+    </w:lvl>
+    <w:lvl w:ilvl="8" w:tplc="0C090005" w:tentative="1">
+      <w:start w:val="1"/>
+      <w:numFmt w:val="bullet"/>
+      <w:lvlText w:val=""/>
+      <w:lvlJc w:val="left"/>
+      <w:pPr>
+        <w:ind w:left="7200" w:hanging="360"/>
+      </w:pPr>
+      <w:rPr>
+        <w:rFonts w:ascii="Wingdings" w:hAnsi="Wingdings" w:hint="default"/>
+      </w:rPr>
+    </w:lvl>
+  </w:abstractNum>
+  <w:abstractNum w:abstractNumId="6" w15:restartNumberingAfterBreak="0">
     <w:nsid w:val="5DAA7DDA"/>
     <w:multiLevelType w:val="hybridMultilevel"/>
     <w:tmpl w:val="386E3C02"/>
@@ -634,7 +1766,120 @@
       </w:rPr>
     </w:lvl>
   </w:abstractNum>
-  <w:abstractNum w:abstractNumId="2" w15:restartNumberingAfterBreak="0">
+  <w:abstractNum w:abstractNumId="7" w15:restartNumberingAfterBreak="0">
+    <w:nsid w:val="615D73FA"/>
+    <w:multiLevelType w:val="hybridMultilevel"/>
+    <w:tmpl w:val="09CEA766"/>
+    <w:lvl w:ilvl="0" w:tplc="0C090001">
+      <w:start w:val="1"/>
+      <w:numFmt w:val="bullet"/>
+      <w:lvlText w:val=""/>
+      <w:lvlJc w:val="left"/>
+      <w:pPr>
+        <w:ind w:left="1080" w:hanging="360"/>
+      </w:pPr>
+      <w:rPr>
+        <w:rFonts w:ascii="Symbol" w:hAnsi="Symbol" w:hint="default"/>
+      </w:rPr>
+    </w:lvl>
+    <w:lvl w:ilvl="1" w:tplc="0C090003" w:tentative="1">
+      <w:start w:val="1"/>
+      <w:numFmt w:val="bullet"/>
+      <w:lvlText w:val="o"/>
+      <w:lvlJc w:val="left"/>
+      <w:pPr>
+        <w:ind w:left="1800" w:hanging="360"/>
+      </w:pPr>
+      <w:rPr>
+        <w:rFonts w:ascii="Courier New" w:hAnsi="Courier New" w:cs="Courier New" w:hint="default"/>
+      </w:rPr>
+    </w:lvl>
+    <w:lvl w:ilvl="2" w:tplc="0C090005" w:tentative="1">
+      <w:start w:val="1"/>
+      <w:numFmt w:val="bullet"/>
+      <w:lvlText w:val=""/>
+      <w:lvlJc w:val="left"/>
+      <w:pPr>
+        <w:ind w:left="2520" w:hanging="360"/>
+      </w:pPr>
+      <w:rPr>
+        <w:rFonts w:ascii="Wingdings" w:hAnsi="Wingdings" w:hint="default"/>
+      </w:rPr>
+    </w:lvl>
+    <w:lvl w:ilvl="3" w:tplc="0C090001" w:tentative="1">
+      <w:start w:val="1"/>
+      <w:numFmt w:val="bullet"/>
+      <w:lvlText w:val=""/>
+      <w:lvlJc w:val="left"/>
+      <w:pPr>
+        <w:ind w:left="3240" w:hanging="360"/>
+      </w:pPr>
+      <w:rPr>
+        <w:rFonts w:ascii="Symbol" w:hAnsi="Symbol" w:hint="default"/>
+      </w:rPr>
+    </w:lvl>
+    <w:lvl w:ilvl="4" w:tplc="0C090003" w:tentative="1">
+      <w:start w:val="1"/>
+      <w:numFmt w:val="bullet"/>
+      <w:lvlText w:val="o"/>
+      <w:lvlJc w:val="left"/>
+      <w:pPr>
+        <w:ind w:left="3960" w:hanging="360"/>
+      </w:pPr>
+      <w:rPr>
+        <w:rFonts w:ascii="Courier New" w:hAnsi="Courier New" w:cs="Courier New" w:hint="default"/>
+      </w:rPr>
+    </w:lvl>
+    <w:lvl w:ilvl="5" w:tplc="0C090005" w:tentative="1">
+      <w:start w:val="1"/>
+      <w:numFmt w:val="bullet"/>
+      <w:lvlText w:val=""/>
+      <w:lvlJc w:val="left"/>
+      <w:pPr>
+        <w:ind w:left="4680" w:hanging="360"/>
+      </w:pPr>
+      <w:rPr>
+        <w:rFonts w:ascii="Wingdings" w:hAnsi="Wingdings" w:hint="default"/>
+      </w:rPr>
+    </w:lvl>
+    <w:lvl w:ilvl="6" w:tplc="0C090001" w:tentative="1">
+      <w:start w:val="1"/>
+      <w:numFmt w:val="bullet"/>
+      <w:lvlText w:val=""/>
+      <w:lvlJc w:val="left"/>
+      <w:pPr>
+        <w:ind w:left="5400" w:hanging="360"/>
+      </w:pPr>
+      <w:rPr>
+        <w:rFonts w:ascii="Symbol" w:hAnsi="Symbol" w:hint="default"/>
+      </w:rPr>
+    </w:lvl>
+    <w:lvl w:ilvl="7" w:tplc="0C090003" w:tentative="1">
+      <w:start w:val="1"/>
+      <w:numFmt w:val="bullet"/>
+      <w:lvlText w:val="o"/>
+      <w:lvlJc w:val="left"/>
+      <w:pPr>
+        <w:ind w:left="6120" w:hanging="360"/>
+      </w:pPr>
+      <w:rPr>
+        <w:rFonts w:ascii="Courier New" w:hAnsi="Courier New" w:cs="Courier New" w:hint="default"/>
+      </w:rPr>
+    </w:lvl>
+    <w:lvl w:ilvl="8" w:tplc="0C090005" w:tentative="1">
+      <w:start w:val="1"/>
+      <w:numFmt w:val="bullet"/>
+      <w:lvlText w:val=""/>
+      <w:lvlJc w:val="left"/>
+      <w:pPr>
+        <w:ind w:left="6840" w:hanging="360"/>
+      </w:pPr>
+      <w:rPr>
+        <w:rFonts w:ascii="Wingdings" w:hAnsi="Wingdings" w:hint="default"/>
+      </w:rPr>
+    </w:lvl>
+  </w:abstractNum>
+  <w:abstractNum w:abstractNumId="8" w15:restartNumberingAfterBreak="0">
     <w:nsid w:val="64F71729"/>
     <w:multiLevelType w:val="hybridMultilevel"/>
     <w:tmpl w:val="E118D882"/>
@@ -723,7 +1968,7 @@
       </w:pPr>
     </w:lvl>
   </w:abstractNum>
-  <w:abstractNum w:abstractNumId="3" w15:restartNumberingAfterBreak="0">
+  <w:abstractNum w:abstractNumId="9" w15:restartNumberingAfterBreak="0">
     <w:nsid w:val="74564AC4"/>
     <w:multiLevelType w:val="hybridMultilevel"/>
     <w:tmpl w:val="EAF08460"/>
@@ -812,17 +2057,127 @@
       </w:pPr>
     </w:lvl>
   </w:abstractNum>
+  <w:abstractNum w:abstractNumId="10" w15:restartNumberingAfterBreak="0">
+    <w:nsid w:val="7F581E57"/>
+    <w:multiLevelType w:val="hybridMultilevel"/>
+    <w:tmpl w:val="E1B6C184"/>
+    <w:lvl w:ilvl="0" w:tplc="0C09000F">
+      <w:start w:val="1"/>
+      <w:numFmt w:val="decimal"/>
+      <w:lvlText w:val="%1."/>
+      <w:lvlJc w:val="left"/>
+      <w:pPr>
+        <w:ind w:left="720" w:hanging="360"/>
+      </w:pPr>
+      <w:rPr>
+        <w:rFonts w:hint="default"/>
+      </w:rPr>
+    </w:lvl>
+    <w:lvl w:ilvl="1" w:tplc="0C090019" w:tentative="1">
+      <w:start w:val="1"/>
+      <w:numFmt w:val="lowerLetter"/>
+      <w:lvlText w:val="%2."/>
+      <w:lvlJc w:val="left"/>
+      <w:pPr>
+        <w:ind w:left="1440" w:hanging="360"/>
+      </w:pPr>
+    </w:lvl>
+    <w:lvl w:ilvl="2" w:tplc="0C09001B" w:tentative="1">
+      <w:start w:val="1"/>
+      <w:numFmt w:val="lowerRoman"/>
+      <w:lvlText w:val="%3."/>
+      <w:lvlJc w:val="right"/>
+      <w:pPr>
+        <w:ind w:left="2160" w:hanging="180"/>
+      </w:pPr>
+    </w:lvl>
+    <w:lvl w:ilvl="3" w:tplc="0C09000F" w:tentative="1">
+      <w:start w:val="1"/>
+      <w:numFmt w:val="decimal"/>
+      <w:lvlText w:val="%4."/>
+      <w:lvlJc w:val="left"/>
+      <w:pPr>
+        <w:ind w:left="2880" w:hanging="360"/>
+      </w:pPr>
+    </w:lvl>
+    <w:lvl w:ilvl="4" w:tplc="0C090019" w:tentative="1">
+      <w:start w:val="1"/>
+      <w:numFmt w:val="lowerLetter"/>
+      <w:lvlText w:val="%5."/>
+      <w:lvlJc w:val="left"/>
+      <w:pPr>
+        <w:ind w:left="3600" w:hanging="360"/>
+      </w:pPr>
+    </w:lvl>
+    <w:lvl w:ilvl="5" w:tplc="0C09001B" w:tentative="1">
+      <w:start w:val="1"/>
+      <w:numFmt w:val="lowerRoman"/>
+      <w:lvlText w:val="%6."/>
+      <w:lvlJc w:val="right"/>
+      <w:pPr>
+        <w:ind w:left="4320" w:hanging="180"/>
+      </w:pPr>
+    </w:lvl>
+    <w:lvl w:ilvl="6" w:tplc="0C09000F" w:tentative="1">
+      <w:start w:val="1"/>
+      <w:numFmt w:val="decimal"/>
+      <w:lvlText w:val="%7."/>
+      <w:lvlJc w:val="left"/>
+      <w:pPr>
+        <w:ind w:left="5040" w:hanging="360"/>
+      </w:pPr>
+    </w:lvl>
+    <w:lvl w:ilvl="7" w:tplc="0C090019" w:tentative="1">
+      <w:start w:val="1"/>
+      <w:numFmt w:val="lowerLetter"/>
+      <w:lvlText w:val="%8."/>
+      <w:lvlJc w:val="left"/>
+      <w:pPr>
+        <w:ind w:left="5760" w:hanging="360"/>
+      </w:pPr>
+    </w:lvl>
+    <w:lvl w:ilvl="8" w:tplc="0C09001B" w:tentative="1">
+      <w:start w:val="1"/>
+      <w:numFmt w:val="lowerRoman"/>
+      <w:lvlText w:val="%9."/>
+      <w:lvlJc w:val="right"/>
+      <w:pPr>
+        <w:ind w:left="6480" w:hanging="180"/>
+      </w:pPr>
+    </w:lvl>
+  </w:abstractNum>
   <w:num w:numId="1">
+    <w:abstractNumId w:val="6"/>
+  </w:num>
+  <w:num w:numId="2">
+    <w:abstractNumId w:val="8"/>
+  </w:num>
+  <w:num w:numId="3">
+    <w:abstractNumId w:val="9"/>
+  </w:num>
+  <w:num w:numId="4">
     <w:abstractNumId w:val="1"/>
   </w:num>
-  <w:num w:numId="2">
+  <w:num w:numId="5">
+    <w:abstractNumId w:val="0"/>
+  </w:num>
+  <w:num w:numId="6">
     <w:abstractNumId w:val="2"/>
   </w:num>
-  <w:num w:numId="3">
+  <w:num w:numId="7">
     <w:abstractNumId w:val="3"/>
   </w:num>
-  <w:num w:numId="4">
-    <w:abstractNumId w:val="0"/>
+  <w:num w:numId="8">
+    <w:abstractNumId w:val="4"/>
+  </w:num>
+  <w:num w:numId="9">
+    <w:abstractNumId w:val="5"/>
+  </w:num>
+  <w:num w:numId="10">
+    <w:abstractNumId w:val="10"/>
+  </w:num>
+  <w:num w:numId="11">
+    <w:abstractNumId w:val="7"/>
   </w:num>
 </w:numbering>
 </file>

</xml_diff>